<commit_message>
added read + write comments for each course
</commit_message>
<xml_diff>
--- a/results/LearnExperiment.docx
+++ b/results/LearnExperiment.docx
@@ -386,7 +386,7 @@
                 <w:szCs w:val="16"/>
                 <w:spacing w:val="0"/>
               </w:rPr>
-              <w:t xml:space="preserve">1998-03-17</w:t>
+              <w:t xml:space="preserve">1998-12-03</w:t>
             </w:r>
           </w:p>
         </w:tc>
@@ -1653,7 +1653,7 @@
                 <w:bCs w:val="1"/>
                 <w:spacing w:val="0"/>
               </w:rPr>
-              <w:t xml:space="preserve">Web application</w:t>
+              <w:t xml:space="preserve">Advanced data</w:t>
             </w:r>
           </w:p>
         </w:tc>
@@ -1709,7 +1709,7 @@
                 <w:bCs w:val="1"/>
                 <w:spacing w:val="0"/>
               </w:rPr>
-              <w:t xml:space="preserve">2</w:t>
+              <w:t xml:space="preserve">5</w:t>
             </w:r>
           </w:p>
         </w:tc>
@@ -1793,7 +1793,7 @@
                 <w:bCs w:val="1"/>
                 <w:spacing w:val="0"/>
               </w:rPr>
-              <w:t xml:space="preserve">Advanced data</w:t>
+              <w:t xml:space="preserve">Java Application</w:t>
             </w:r>
           </w:p>
         </w:tc>
@@ -1849,7 +1849,7 @@
                 <w:bCs w:val="1"/>
                 <w:spacing w:val="0"/>
               </w:rPr>
-              <w:t xml:space="preserve">5</w:t>
+              <w:t xml:space="preserve">4</w:t>
             </w:r>
           </w:p>
         </w:tc>
@@ -1933,7 +1933,7 @@
                 <w:bCs w:val="1"/>
                 <w:spacing w:val="0"/>
               </w:rPr>
-              <w:t xml:space="preserve">Data mining</w:t>
+              <w:t xml:space="preserve">Scrum</w:t>
             </w:r>
           </w:p>
         </w:tc>
@@ -1989,7 +1989,7 @@
                 <w:bCs w:val="1"/>
                 <w:spacing w:val="0"/>
               </w:rPr>
-              <w:t xml:space="preserve">4</w:t>
+              <w:t xml:space="preserve">8</w:t>
             </w:r>
           </w:p>
         </w:tc>
@@ -2269,7 +2269,7 @@
                 <w:bCs w:val="1"/>
                 <w:spacing w:val="0"/>
               </w:rPr>
-              <w:t xml:space="preserve">Total : 11</w:t>
+              <w:t xml:space="preserve">Total : 17</w:t>
             </w:r>
           </w:p>
         </w:tc>
@@ -3208,7 +3208,7 @@
                 <w:szCs w:val="16"/>
                 <w:spacing w:val="0"/>
               </w:rPr>
-              <w:t xml:space="preserve">antr@sdgd.fd</w:t>
+              <w:t xml:space="preserve">antoine@gmail.com</w:t>
             </w:r>
           </w:p>
         </w:tc>
@@ -3234,7 +3234,7 @@
                 <w:szCs w:val="16"/>
                 <w:spacing w:val="0"/>
               </w:rPr>
-              <w:t xml:space="preserve">Erasmus Coordinator</w:t>
+              <w:t xml:space="preserve">Student</w:t>
             </w:r>
           </w:p>
         </w:tc>

</xml_diff>